<commit_message>
atualização arquivos word e pdf.
</commit_message>
<xml_diff>
--- a/Arquivos/1- Análise Cidadã.docx
+++ b/Arquivos/1- Análise Cidadã.docx
@@ -454,7 +454,17 @@
           <w:bCs w:val="0"/>
           <w:color w:val="444444"/>
         </w:rPr>
-        <w:t xml:space="preserve">gráfico; amostras; tabelas; pesquisas; </w:t>
+        <w:t>gráfico; amostras; tabelas; pesquisas</w:t>
+      </w:r>
+      <w:r>
+        <w:rPr>
+          <w:rStyle w:val="Forte"/>
+          <w:rFonts w:ascii="Segoe UI" w:hAnsi="Segoe UI" w:cs="Segoe UI"/>
+          <w:b w:val="0"/>
+          <w:bCs w:val="0"/>
+          <w:color w:val="444444"/>
+        </w:rPr>
+        <w:t>.</w:t>
       </w:r>
     </w:p>
     <w:p>
@@ -2074,7 +2084,7 @@
     <w:sectPr>
       <w:headerReference w:type="first" r:id="rId15"/>
       <w:pgSz w:w="11906" w:h="16838"/>
-      <w:pgMar w:top="1276" w:right="1701" w:bottom="851" w:left="1701" w:header="708" w:footer="708" w:gutter="0"/>
+      <w:pgMar w:top="1276" w:right="1701" w:bottom="851" w:left="1701" w:header="993" w:footer="708" w:gutter="0"/>
       <w:cols w:space="708"/>
       <w:titlePg/>
       <w:docGrid w:linePitch="360"/>
@@ -2185,7 +2195,7 @@
               <wp:inline distT="0" distB="0" distL="0" distR="0" wp14:anchorId="00B75D32" wp14:editId="157EE7D6">
                 <wp:extent cx="1213830" cy="895350"/>
                 <wp:effectExtent l="0" t="0" r="0" b="0"/>
-                <wp:docPr id="8" name="Imagem 8" descr="C:\Users\Dell\AppData\Local\Microsoft\Windows\INetCache\Content.Word\LogoUFV (1).png"/>
+                <wp:docPr id="2" name="Imagem 2" descr="C:\Users\Dell\AppData\Local\Microsoft\Windows\INetCache\Content.Word\LogoUFV (1).png"/>
                 <wp:cNvGraphicFramePr>
                   <a:graphicFrameLocks xmlns:a="http://schemas.openxmlformats.org/drawingml/2006/main" noChangeAspect="1"/>
                 </wp:cNvGraphicFramePr>

</xml_diff>